<commit_message>
C# DB Advanced - Entity Framework -05.Entity-Relations
</commit_message>
<xml_diff>
--- a/C#/DB/Entity Framework Core/05.Entity-Relations/05. DB-Advanced-EF-Core-Entity-Relations-Exercises.docx
+++ b/C#/DB/Entity Framework Core/05.Entity-Relations/05. DB-Advanced-EF-Core-Entity-Relations-Exercises.docx
@@ -1474,18 +1474,21 @@
         </w:numPr>
         <w:rPr>
           <w:noProof/>
-        </w:rPr>
-      </w:pPr>
-      <w:r>
-        <w:rPr>
-          <w:b/>
-          <w:noProof/>
+          <w:highlight w:val="yellow"/>
+        </w:rPr>
+      </w:pPr>
+      <w:r>
+        <w:rPr>
+          <w:b/>
+          <w:noProof/>
+          <w:highlight w:val="yellow"/>
         </w:rPr>
         <w:t>Team</w:t>
       </w:r>
       <w:r>
         <w:rPr>
           <w:noProof/>
+          <w:highlight w:val="yellow"/>
         </w:rPr>
         <w:t xml:space="preserve"> – TeamId, Name, LogoUrl, Initials (JUV, LIV, ARS…), Budget, PrimaryKitColorId, SecondaryKitColorId, TownId</w:t>
       </w:r>
@@ -1499,18 +1502,21 @@
         </w:numPr>
         <w:rPr>
           <w:noProof/>
-        </w:rPr>
-      </w:pPr>
-      <w:r>
-        <w:rPr>
-          <w:b/>
-          <w:noProof/>
+          <w:highlight w:val="yellow"/>
+        </w:rPr>
+      </w:pPr>
+      <w:r>
+        <w:rPr>
+          <w:b/>
+          <w:noProof/>
+          <w:highlight w:val="yellow"/>
         </w:rPr>
         <w:t>Color</w:t>
       </w:r>
       <w:r>
         <w:rPr>
           <w:noProof/>
+          <w:highlight w:val="yellow"/>
         </w:rPr>
         <w:t xml:space="preserve"> – ColorId, Name</w:t>
       </w:r>
@@ -1524,18 +1530,21 @@
         </w:numPr>
         <w:rPr>
           <w:noProof/>
-        </w:rPr>
-      </w:pPr>
-      <w:r>
-        <w:rPr>
-          <w:b/>
-          <w:noProof/>
+          <w:highlight w:val="yellow"/>
+        </w:rPr>
+      </w:pPr>
+      <w:r>
+        <w:rPr>
+          <w:b/>
+          <w:noProof/>
+          <w:highlight w:val="yellow"/>
         </w:rPr>
         <w:t>Town</w:t>
       </w:r>
       <w:r>
         <w:rPr>
           <w:noProof/>
+          <w:highlight w:val="yellow"/>
         </w:rPr>
         <w:t xml:space="preserve"> – TownId, Name, CountryId</w:t>
       </w:r>
@@ -1549,18 +1558,21 @@
         </w:numPr>
         <w:rPr>
           <w:noProof/>
-        </w:rPr>
-      </w:pPr>
-      <w:r>
-        <w:rPr>
-          <w:b/>
-          <w:noProof/>
+          <w:highlight w:val="yellow"/>
+        </w:rPr>
+      </w:pPr>
+      <w:r>
+        <w:rPr>
+          <w:b/>
+          <w:noProof/>
+          <w:highlight w:val="yellow"/>
         </w:rPr>
         <w:t>Country</w:t>
       </w:r>
       <w:r>
         <w:rPr>
           <w:noProof/>
+          <w:highlight w:val="yellow"/>
         </w:rPr>
         <w:t xml:space="preserve"> – CountryId, Name</w:t>
       </w:r>
@@ -1576,20 +1588,15 @@
           <w:noProof/>
         </w:rPr>
       </w:pPr>
-      <w:r>
-        <w:rPr>
-          <w:b/>
-          <w:noProof/>
-        </w:rPr>
-        <w:t>Player</w:t>
-      </w:r>
-      <w:r>
-        <w:rPr>
-          <w:noProof/>
-        </w:rPr>
-        <w:t xml:space="preserve"> – PlayerId, Name, SquadNumber, TeamId, PositionId, IsInjured</w:t>
-      </w:r>
-    </w:p>
+      <w:bookmarkStart w:id="0" w:name="_GoBack"/>
+      <w:r>
+        <w:rPr>
+          <w:noProof/>
+        </w:rPr>
+        <w:t>Player – PlayerId, Name, SquadNumber, TeamId, PositionId, IsInjured</w:t>
+      </w:r>
+    </w:p>
+    <w:bookmarkEnd w:id="0"/>
     <w:p>
       <w:pPr>
         <w:pStyle w:val="ListParagraph"/>
@@ -1599,18 +1606,21 @@
         </w:numPr>
         <w:rPr>
           <w:noProof/>
-        </w:rPr>
-      </w:pPr>
-      <w:r>
-        <w:rPr>
-          <w:b/>
-          <w:noProof/>
+          <w:highlight w:val="yellow"/>
+        </w:rPr>
+      </w:pPr>
+      <w:r>
+        <w:rPr>
+          <w:b/>
+          <w:noProof/>
+          <w:highlight w:val="yellow"/>
         </w:rPr>
         <w:t>Position</w:t>
       </w:r>
       <w:r>
         <w:rPr>
           <w:noProof/>
+          <w:highlight w:val="yellow"/>
         </w:rPr>
         <w:t xml:space="preserve"> – PositionId, Name</w:t>
       </w:r>
@@ -2482,8 +2492,6 @@
         </w:rPr>
         <w:t xml:space="preserve"> result</w:t>
       </w:r>
-      <w:bookmarkStart w:id="0" w:name="_GoBack"/>
-      <w:bookmarkEnd w:id="0"/>
     </w:p>
     <w:p>
       <w:pPr>
@@ -2764,7 +2772,7 @@
         </mc:Choice>
         <mc:Fallback>
           <w:pict>
-            <v:line w14:anchorId="07C18227" id="Straight Connector 25" o:spid="_x0000_s1026" style="position:absolute;flip:y;z-index:251655168;visibility:visible;mso-wrap-style:square;mso-width-percent:0;mso-height-percent:0;mso-wrap-distance-left:0;mso-wrap-distance-top:0;mso-wrap-distance-right:0;mso-wrap-distance-bottom:0;mso-position-horizontal:absolute;mso-position-horizontal-relative:text;mso-position-vertical:absolute;mso-position-vertical-relative:text;mso-width-percent:0;mso-height-percent:0;mso-width-relative:page;mso-height-relative:page" from="-.1pt,5.2pt" to="520.7pt,5.2pt" o:gfxdata="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" strokecolor="#f37123" strokeweight="1pt">
+            <v:line w14:anchorId="6C4DE282" id="Straight Connector 25" o:spid="_x0000_s1026" style="position:absolute;flip:y;z-index:251655168;visibility:visible;mso-wrap-style:square;mso-width-percent:0;mso-height-percent:0;mso-wrap-distance-left:0;mso-wrap-distance-top:0;mso-wrap-distance-right:0;mso-wrap-distance-bottom:0;mso-position-horizontal:absolute;mso-position-horizontal-relative:text;mso-position-vertical:absolute;mso-position-vertical-relative:text;mso-width-percent:0;mso-height-percent:0;mso-width-relative:page;mso-height-relative:page" from="-.1pt,5.2pt" to="520.7pt,5.2pt" o:gfxdata="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" strokecolor="#f37123" strokeweight="1pt">
               <v:stroke endcap="round"/>
             </v:line>
           </w:pict>
@@ -7638,7 +7646,7 @@
 </file>
 
 <file path=customXml/itemProps1.xml><?xml version="1.0" encoding="utf-8"?>
-<ds:datastoreItem xmlns:ds="http://schemas.openxmlformats.org/officeDocument/2006/customXml" ds:itemID="{EFD73C7E-B65A-4480-BFD3-9263B2700856}">
+<ds:datastoreItem xmlns:ds="http://schemas.openxmlformats.org/officeDocument/2006/customXml" ds:itemID="{F707C935-BE21-4FDC-A93A-F712D4C5399E}">
   <ds:schemaRefs>
     <ds:schemaRef ds:uri="http://schemas.openxmlformats.org/officeDocument/2006/bibliography"/>
   </ds:schemaRefs>

</xml_diff>